<commit_message>
Spell out SDT in .docx file
</commit_message>
<xml_diff>
--- a/resources/2025_PP_detailed_outline_[project_name].docx
+++ b/resources/2025_PP_detailed_outline_[project_name].docx
@@ -53,10 +53,10 @@
         <w:tblLook w:val="04A0" w:firstRow="1" w:lastRow="0" w:firstColumn="1" w:lastColumn="0" w:noHBand="0" w:noVBand="1"/>
       </w:tblPr>
       <w:tblGrid>
-        <w:gridCol w:w="770"/>
-        <w:gridCol w:w="3466"/>
-        <w:gridCol w:w="3233"/>
-        <w:gridCol w:w="2894"/>
+        <w:gridCol w:w="799"/>
+        <w:gridCol w:w="3491"/>
+        <w:gridCol w:w="3198"/>
+        <w:gridCol w:w="2875"/>
       </w:tblGrid>
       <w:tr>
         <w:trPr>
@@ -1105,7 +1105,31 @@
                 <w:szCs w:val="22"/>
                 <w:lang w:eastAsia="en-GB"/>
               </w:rPr>
-              <w:t xml:space="preserve"> tier guide to identify elements that are in and out of scope for SDT and your team. </w:t>
+              <w:t xml:space="preserve"> tier guide to identify elements that are in and out of scope for </w:t>
+            </w:r>
+            <w:r>
+              <w:rPr>
+                <w:rFonts w:eastAsia="Times New Roman" w:cs="Times New Roman"/>
+                <w:b/>
+                <w:bCs/>
+                <w:color w:val="000000"/>
+                <w:sz w:val="22"/>
+                <w:szCs w:val="22"/>
+                <w:lang w:eastAsia="en-GB"/>
+              </w:rPr>
+              <w:t>the Statistics Development Team (SDT)</w:t>
+            </w:r>
+            <w:r>
+              <w:rPr>
+                <w:rFonts w:eastAsia="Times New Roman" w:cs="Times New Roman"/>
+                <w:b/>
+                <w:bCs/>
+                <w:color w:val="000000"/>
+                <w:sz w:val="22"/>
+                <w:szCs w:val="22"/>
+                <w:lang w:eastAsia="en-GB"/>
+              </w:rPr>
+              <w:t xml:space="preserve"> and your team. </w:t>
             </w:r>
           </w:p>
           <w:p>
@@ -1178,6 +1202,7 @@
                     <w:rPr>
                       <w:b/>
                     </w:rPr>
+                    <w:lastRenderedPageBreak/>
                     <w:t>Category</w:t>
                   </w:r>
                 </w:p>
@@ -1677,7 +1702,31 @@
                 <w:szCs w:val="22"/>
                 <w:lang w:eastAsia="en-GB"/>
               </w:rPr>
-              <w:t>for SDT</w:t>
+              <w:t xml:space="preserve">for </w:t>
+            </w:r>
+            <w:r>
+              <w:rPr>
+                <w:rFonts w:eastAsia="Times New Roman" w:cs="Times New Roman"/>
+                <w:b/>
+                <w:bCs/>
+                <w:color w:val="000000"/>
+                <w:sz w:val="22"/>
+                <w:szCs w:val="22"/>
+                <w:lang w:eastAsia="en-GB"/>
+              </w:rPr>
+              <w:t>Statistics Development Team</w:t>
+            </w:r>
+            <w:r>
+              <w:rPr>
+                <w:rFonts w:eastAsia="Times New Roman" w:cs="Times New Roman"/>
+                <w:b/>
+                <w:bCs/>
+                <w:color w:val="000000"/>
+                <w:sz w:val="22"/>
+                <w:szCs w:val="22"/>
+                <w:lang w:eastAsia="en-GB"/>
+              </w:rPr>
+              <w:t xml:space="preserve"> (SDT)</w:t>
             </w:r>
           </w:p>
           <w:p>
@@ -4056,10 +4105,6 @@
     </w:sectPr>
   </w:body>
 </w:document>
-</file>
-
-<file path=word/numbering.xml><?xml version="1.0" encoding="utf-8"?>
-<w:numbering xmlns:wpc="http://schemas.microsoft.com/office/word/2010/wordprocessingCanvas" xmlns:cx="http://schemas.microsoft.com/office/drawing/2014/chartex" xmlns:cx1="http://schemas.microsoft.com/office/drawing/2015/9/8/chartex" xmlns:cx2="http://schemas.microsoft.com/office/drawing/2015/10/21/chartex" xmlns:cx3="http://schemas.microsoft.com/office/drawing/2016/5/9/chartex" xmlns:cx4="http://schemas.microsoft.com/office/drawing/2016/5/10/chartex" xmlns:cx5="http://schemas.microsoft.com/office/drawing/2016/5/11/chartex" xmlns:cx6="http://schemas.microsoft.com/office/drawing/2016/5/12/chartex" xmlns:cx7="http://schemas.microsoft.com/office/drawing/2016/5/13/chartex" xmlns:cx8="http://schemas.microsoft.com/office/drawing/2016/5/14/chartex" xmlns:mc="http://schemas.openxmlformats.org/markup-compatibility/2006" xmlns:aink="http://schemas.microsoft.com/office/drawing/2016/ink" xmlns:am3d="http://schemas.microsoft.com/office/drawing/2017/model3d" xmlns:o="urn:schemas-microsoft-com:office:office" xmlns:oel="http://schemas.microsoft.com/office/2019/extlst" xmlns:r="http://schemas.openxmlformats.org/officeDocument/2006/relationships" xmlns:m="http://schemas.openxmlformats.org/officeDocument/2006/math" xmlns:v="urn:schemas-microsoft-com:vml" xmlns:wp14="http://schemas.microsoft.com/office/word/2010/wordprocessingDrawing" xmlns:wp="http://schemas.openxmlformats.org/drawingml/2006/wordprocessingDrawing" xmlns:w10="urn:schemas-microsoft-com:office:word" xmlns:w="http://schemas.openxmlformats.org/wordprocessingml/2006/main" xmlns:w14="http://schemas.microsoft.com/office/word/2010/wordml" xmlns:w15="http://schemas.microsoft.com/office/word/2012/wordml" xmlns:w16cex="http://schemas.microsoft.com/office/word/2018/wordml/cex" xmlns:w16cid="http://schemas.microsoft.com/office/word/2016/wordml/cid" xmlns:w16="http://schemas.microsoft.com/office/word/2018/wordml" xmlns:w16du="http://schemas.microsoft.com/office/word/2023/wordml/word16du" xmlns:w16sdtdh="http://schemas.microsoft.com/office/word/2020/wordml/sdtdatahash" xmlns:w16sdtfl="http://schemas.microsoft.com/office/word/2024/wordml/sdtformatlock" xmlns:w16se="http://schemas.microsoft.com/office/word/2015/wordml/symex" xmlns:wpg="http://schemas.microsoft.com/office/word/2010/wordprocessingGroup" xmlns:wpi="http://schemas.microsoft.com/office/word/2010/wordprocessingInk" xmlns:wne="http://schemas.microsoft.com/office/word/2006/wordml" xmlns:wps="http://schemas.microsoft.com/office/word/2010/wordprocessingShape" mc:Ignorable="w14 w15 w16se w16cid w16 w16cex w16sdtdh w16sdtfl w16du wp14"/>
 </file>
 
 <file path=word/styles.xml><?xml version="1.0" encoding="utf-8"?>
@@ -5344,65 +5389,22 @@
 </file>
 
 <file path=customXml/item1.xml><?xml version="1.0" encoding="utf-8"?>
-<?mso-contentType ?>
-<FormTemplates xmlns="http://schemas.microsoft.com/sharepoint/v3/contenttype/forms">
-  <Display>DocumentLibraryForm</Display>
-  <Edit>DocumentLibraryForm</Edit>
-  <New>DocumentLibraryForm</New>
-</FormTemplates>
+<p:properties xmlns:p="http://schemas.microsoft.com/office/2006/metadata/properties" xmlns:xsi="http://www.w3.org/2001/XMLSchema-instance" xmlns:pc="http://schemas.microsoft.com/office/infopath/2007/PartnerControls">
+  <documentManagement>
+    <TaxCatchAll xmlns="8c566321-f672-4e06-a901-b5e72b4c4357" xsi:nil="true"/>
+    <lcf76f155ced4ddcb4097134ff3c332f xmlns="937d9a2b-748b-475d-8124-1a9419918971">
+      <Terms xmlns="http://schemas.microsoft.com/office/infopath/2007/PartnerControls"/>
+    </lcf76f155ced4ddcb4097134ff3c332f>
+    <_dlc_DocId xmlns="ba2294b9-6d6a-4c9b-a125-9e4b98f52ed2">JFKPH5P3RNFU-2100801747-34996</_dlc_DocId>
+    <_dlc_DocIdUrl xmlns="ba2294b9-6d6a-4c9b-a125-9e4b98f52ed2">
+      <Url>https://educationgovuk.sharepoint.com/sites/lveesfa00074/_layouts/15/DocIdRedir.aspx?ID=JFKPH5P3RNFU-2100801747-34996</Url>
+      <Description>JFKPH5P3RNFU-2100801747-34996</Description>
+    </_dlc_DocIdUrl>
+  </documentManagement>
+</p:properties>
 </file>
 
 <file path=customXml/item2.xml><?xml version="1.0" encoding="utf-8"?>
-<?mso-contentType ?>
-<spe:Receivers xmlns:spe="http://schemas.microsoft.com/sharepoint/events">
-  <Receiver>
-    <Name>Document ID Generator</Name>
-    <Synchronization>Synchronous</Synchronization>
-    <Type>10001</Type>
-    <SequenceNumber>1000</SequenceNumber>
-    <Url/>
-    <Assembly>Microsoft.Office.DocumentManagement, Version=16.0.0.0, Culture=neutral, PublicKeyToken=71e9bce111e9429c</Assembly>
-    <Class>Microsoft.Office.DocumentManagement.Internal.DocIdHandler</Class>
-    <Data/>
-    <Filter/>
-  </Receiver>
-  <Receiver>
-    <Name>Document ID Generator</Name>
-    <Synchronization>Synchronous</Synchronization>
-    <Type>10002</Type>
-    <SequenceNumber>1001</SequenceNumber>
-    <Url/>
-    <Assembly>Microsoft.Office.DocumentManagement, Version=16.0.0.0, Culture=neutral, PublicKeyToken=71e9bce111e9429c</Assembly>
-    <Class>Microsoft.Office.DocumentManagement.Internal.DocIdHandler</Class>
-    <Data/>
-    <Filter/>
-  </Receiver>
-  <Receiver>
-    <Name>Document ID Generator</Name>
-    <Synchronization>Synchronous</Synchronization>
-    <Type>10004</Type>
-    <SequenceNumber>1002</SequenceNumber>
-    <Url/>
-    <Assembly>Microsoft.Office.DocumentManagement, Version=16.0.0.0, Culture=neutral, PublicKeyToken=71e9bce111e9429c</Assembly>
-    <Class>Microsoft.Office.DocumentManagement.Internal.DocIdHandler</Class>
-    <Data/>
-    <Filter/>
-  </Receiver>
-  <Receiver>
-    <Name>Document ID Generator</Name>
-    <Synchronization>Synchronous</Synchronization>
-    <Type>10006</Type>
-    <SequenceNumber>1003</SequenceNumber>
-    <Url/>
-    <Assembly>Microsoft.Office.DocumentManagement, Version=16.0.0.0, Culture=neutral, PublicKeyToken=71e9bce111e9429c</Assembly>
-    <Class>Microsoft.Office.DocumentManagement.Internal.DocIdHandler</Class>
-    <Data/>
-    <Filter/>
-  </Receiver>
-</spe:Receivers>
-</file>
-
-<file path=customXml/item3.xml><?xml version="1.0" encoding="utf-8"?>
 <ct:contentTypeSchema xmlns:ct="http://schemas.microsoft.com/office/2006/metadata/contentType" xmlns:ma="http://schemas.microsoft.com/office/2006/metadata/properties/metaAttributes" ct:_="" ma:_="" ma:contentTypeName="Document" ma:contentTypeID="0x0101000D45E4131BFC454CA8AFF4CD63A45074" ma:contentTypeVersion="14" ma:contentTypeDescription="Create a new document." ma:contentTypeScope="" ma:versionID="4cc81f535cd68cc6086ff9ea54bc58d6">
   <xsd:schema xmlns:xsd="http://www.w3.org/2001/XMLSchema" xmlns:xs="http://www.w3.org/2001/XMLSchema" xmlns:p="http://schemas.microsoft.com/office/2006/metadata/properties" xmlns:ns2="ba2294b9-6d6a-4c9b-a125-9e4b98f52ed2" xmlns:ns3="937d9a2b-748b-475d-8124-1a9419918971" xmlns:ns4="8c566321-f672-4e06-a901-b5e72b4c4357" targetNamespace="http://schemas.microsoft.com/office/2006/metadata/properties" ma:root="true" ma:fieldsID="ebf9b2c31b9b2ec3459a85de45ec534b" ns2:_="" ns3:_="" ns4:_="">
     <xsd:import namespace="ba2294b9-6d6a-4c9b-a125-9e4b98f52ed2"/>
@@ -5661,39 +5663,78 @@
 </ct:contentTypeSchema>
 </file>
 
+<file path=customXml/item3.xml><?xml version="1.0" encoding="utf-8"?>
+<?mso-contentType ?>
+<spe:Receivers xmlns:spe="http://schemas.microsoft.com/sharepoint/events">
+  <Receiver>
+    <Name>Document ID Generator</Name>
+    <Synchronization>Synchronous</Synchronization>
+    <Type>10001</Type>
+    <SequenceNumber>1000</SequenceNumber>
+    <Url/>
+    <Assembly>Microsoft.Office.DocumentManagement, Version=16.0.0.0, Culture=neutral, PublicKeyToken=71e9bce111e9429c</Assembly>
+    <Class>Microsoft.Office.DocumentManagement.Internal.DocIdHandler</Class>
+    <Data/>
+    <Filter/>
+  </Receiver>
+  <Receiver>
+    <Name>Document ID Generator</Name>
+    <Synchronization>Synchronous</Synchronization>
+    <Type>10002</Type>
+    <SequenceNumber>1001</SequenceNumber>
+    <Url/>
+    <Assembly>Microsoft.Office.DocumentManagement, Version=16.0.0.0, Culture=neutral, PublicKeyToken=71e9bce111e9429c</Assembly>
+    <Class>Microsoft.Office.DocumentManagement.Internal.DocIdHandler</Class>
+    <Data/>
+    <Filter/>
+  </Receiver>
+  <Receiver>
+    <Name>Document ID Generator</Name>
+    <Synchronization>Synchronous</Synchronization>
+    <Type>10004</Type>
+    <SequenceNumber>1002</SequenceNumber>
+    <Url/>
+    <Assembly>Microsoft.Office.DocumentManagement, Version=16.0.0.0, Culture=neutral, PublicKeyToken=71e9bce111e9429c</Assembly>
+    <Class>Microsoft.Office.DocumentManagement.Internal.DocIdHandler</Class>
+    <Data/>
+    <Filter/>
+  </Receiver>
+  <Receiver>
+    <Name>Document ID Generator</Name>
+    <Synchronization>Synchronous</Synchronization>
+    <Type>10006</Type>
+    <SequenceNumber>1003</SequenceNumber>
+    <Url/>
+    <Assembly>Microsoft.Office.DocumentManagement, Version=16.0.0.0, Culture=neutral, PublicKeyToken=71e9bce111e9429c</Assembly>
+    <Class>Microsoft.Office.DocumentManagement.Internal.DocIdHandler</Class>
+    <Data/>
+    <Filter/>
+  </Receiver>
+</spe:Receivers>
+</file>
+
 <file path=customXml/item4.xml><?xml version="1.0" encoding="utf-8"?>
-<p:properties xmlns:p="http://schemas.microsoft.com/office/2006/metadata/properties" xmlns:xsi="http://www.w3.org/2001/XMLSchema-instance" xmlns:pc="http://schemas.microsoft.com/office/infopath/2007/PartnerControls">
-  <documentManagement>
-    <TaxCatchAll xmlns="8c566321-f672-4e06-a901-b5e72b4c4357" xsi:nil="true"/>
-    <lcf76f155ced4ddcb4097134ff3c332f xmlns="937d9a2b-748b-475d-8124-1a9419918971">
-      <Terms xmlns="http://schemas.microsoft.com/office/infopath/2007/PartnerControls"/>
-    </lcf76f155ced4ddcb4097134ff3c332f>
-    <_dlc_DocId xmlns="ba2294b9-6d6a-4c9b-a125-9e4b98f52ed2">JFKPH5P3RNFU-2100801747-34996</_dlc_DocId>
-    <_dlc_DocIdUrl xmlns="ba2294b9-6d6a-4c9b-a125-9e4b98f52ed2">
-      <Url>https://educationgovuk.sharepoint.com/sites/lveesfa00074/_layouts/15/DocIdRedir.aspx?ID=JFKPH5P3RNFU-2100801747-34996</Url>
-      <Description>JFKPH5P3RNFU-2100801747-34996</Description>
-    </_dlc_DocIdUrl>
-  </documentManagement>
-</p:properties>
+<?mso-contentType ?>
+<FormTemplates xmlns="http://schemas.microsoft.com/sharepoint/v3/contenttype/forms">
+  <Display>DocumentLibraryForm</Display>
+  <Edit>DocumentLibraryForm</Edit>
+  <New>DocumentLibraryForm</New>
+</FormTemplates>
 </file>
 
 <file path=customXml/itemProps1.xml><?xml version="1.0" encoding="utf-8"?>
-<ds:datastoreItem xmlns:ds="http://schemas.openxmlformats.org/officeDocument/2006/customXml" ds:itemID="{B49B102F-4F89-4F64-A944-61E02F0E9D06}">
+<ds:datastoreItem xmlns:ds="http://schemas.openxmlformats.org/officeDocument/2006/customXml" ds:itemID="{CC8AFFAB-8943-4EBE-AA39-9EAF92FC2554}">
   <ds:schemaRefs>
-    <ds:schemaRef ds:uri="http://schemas.microsoft.com/sharepoint/v3/contenttype/forms"/>
+    <ds:schemaRef ds:uri="http://schemas.microsoft.com/office/2006/metadata/properties"/>
+    <ds:schemaRef ds:uri="http://schemas.microsoft.com/office/infopath/2007/PartnerControls"/>
+    <ds:schemaRef ds:uri="8c566321-f672-4e06-a901-b5e72b4c4357"/>
+    <ds:schemaRef ds:uri="937d9a2b-748b-475d-8124-1a9419918971"/>
+    <ds:schemaRef ds:uri="ba2294b9-6d6a-4c9b-a125-9e4b98f52ed2"/>
   </ds:schemaRefs>
 </ds:datastoreItem>
 </file>
 
 <file path=customXml/itemProps2.xml><?xml version="1.0" encoding="utf-8"?>
-<ds:datastoreItem xmlns:ds="http://schemas.openxmlformats.org/officeDocument/2006/customXml" ds:itemID="{CB1A9364-80A0-46AC-B23B-1452E22D1236}">
-  <ds:schemaRefs>
-    <ds:schemaRef ds:uri="http://schemas.microsoft.com/sharepoint/events"/>
-  </ds:schemaRefs>
-</ds:datastoreItem>
-</file>
-
-<file path=customXml/itemProps3.xml><?xml version="1.0" encoding="utf-8"?>
 <ds:datastoreItem xmlns:ds="http://schemas.openxmlformats.org/officeDocument/2006/customXml" ds:itemID="{6088F38F-6C69-4656-8163-EB4E32230635}">
   <ds:schemaRefs>
     <ds:schemaRef ds:uri="http://schemas.microsoft.com/office/2006/metadata/contentType"/>
@@ -5713,14 +5754,18 @@
 </ds:datastoreItem>
 </file>
 
+<file path=customXml/itemProps3.xml><?xml version="1.0" encoding="utf-8"?>
+<ds:datastoreItem xmlns:ds="http://schemas.openxmlformats.org/officeDocument/2006/customXml" ds:itemID="{CB1A9364-80A0-46AC-B23B-1452E22D1236}">
+  <ds:schemaRefs>
+    <ds:schemaRef ds:uri="http://schemas.microsoft.com/sharepoint/events"/>
+  </ds:schemaRefs>
+</ds:datastoreItem>
+</file>
+
 <file path=customXml/itemProps4.xml><?xml version="1.0" encoding="utf-8"?>
-<ds:datastoreItem xmlns:ds="http://schemas.openxmlformats.org/officeDocument/2006/customXml" ds:itemID="{CC8AFFAB-8943-4EBE-AA39-9EAF92FC2554}">
+<ds:datastoreItem xmlns:ds="http://schemas.openxmlformats.org/officeDocument/2006/customXml" ds:itemID="{B49B102F-4F89-4F64-A944-61E02F0E9D06}">
   <ds:schemaRefs>
-    <ds:schemaRef ds:uri="http://schemas.microsoft.com/office/2006/metadata/properties"/>
-    <ds:schemaRef ds:uri="http://schemas.microsoft.com/office/infopath/2007/PartnerControls"/>
-    <ds:schemaRef ds:uri="8c566321-f672-4e06-a901-b5e72b4c4357"/>
-    <ds:schemaRef ds:uri="937d9a2b-748b-475d-8124-1a9419918971"/>
-    <ds:schemaRef ds:uri="ba2294b9-6d6a-4c9b-a125-9e4b98f52ed2"/>
+    <ds:schemaRef ds:uri="http://schemas.microsoft.com/sharepoint/v3/contenttype/forms"/>
   </ds:schemaRefs>
 </ds:datastoreItem>
 </file>

</xml_diff>